<commit_message>
Updated for health check
Modified health check and pov
</commit_message>
<xml_diff>
--- a/Resources/Unravel Snowflake secure share config guide.docx
+++ b/Resources/Unravel Snowflake secure share config guide.docx
@@ -1978,57 +1978,18 @@
           <w:shd w:val="clear" w:color="auto" w:fill="C0C0C0"/>
         </w:rPr>
       </w:pPr>
-      <w:r>
-        <w:rPr>
-          <w:shd w:val="clear" w:color="auto" w:fill="C0C0C0"/>
-        </w:rPr>
-        <w:fldChar w:fldCharType="begin"/>
-      </w:r>
-      <w:r>
-        <w:rPr>
-          <w:shd w:val="clear" w:color="auto" w:fill="C0C0C0"/>
-        </w:rPr>
-        <w:instrText>HYPERLINK "</w:instrText>
-      </w:r>
-      <w:r>
-        <w:rPr>
-          <w:shd w:val="clear" w:color="auto" w:fill="C0C0C0"/>
-        </w:rPr>
-        <w:instrText>https://github.com/unraveldata-org/snowflake-data-loader/blob/ba204fad9def3de7ded263a59d462f669be5346c/script/replication/replication_query.sql</w:instrText>
-      </w:r>
-      <w:r>
-        <w:rPr>
-          <w:shd w:val="clear" w:color="auto" w:fill="C0C0C0"/>
-        </w:rPr>
-        <w:instrText>"</w:instrText>
-      </w:r>
-      <w:r>
-        <w:rPr>
-          <w:shd w:val="clear" w:color="auto" w:fill="C0C0C0"/>
-        </w:rPr>
-        <w:fldChar w:fldCharType="separate"/>
-      </w:r>
-      <w:r>
-        <w:rPr>
-          <w:rStyle w:val="Hyperlink"/>
-          <w:rFonts w:ascii="Calibri" w:hAnsi="Calibri"/>
-          <w:sz w:val="20"/>
-          <w:szCs w:val="20"/>
-          <w:shd w:val="clear" w:color="auto" w:fill="C0C0C0"/>
-        </w:rPr>
-        <w:t>https://github.com/unraveldata-org/snowflake-data-loader/blob/ba204fad9def3de7ded263a59d462f669be5346c/script/replication/replication_query.sql</w:t>
-      </w:r>
-      <w:r>
-        <w:rPr>
-          <w:shd w:val="clear" w:color="auto" w:fill="C0C0C0"/>
-        </w:rPr>
-        <w:fldChar w:fldCharType="end"/>
-      </w:r>
-    </w:p>
-    <w:p>
-      <w:pPr>
-        <w:pStyle w:val="Body"/>
-      </w:pPr>
+      <w:hyperlink r:id="rId10" w:history="1">
+        <w:r>
+          <w:rPr>
+            <w:rStyle w:val="Hyperlink"/>
+            <w:rFonts w:ascii="Calibri" w:hAnsi="Calibri"/>
+            <w:sz w:val="20"/>
+            <w:szCs w:val="20"/>
+            <w:shd w:val="clear" w:color="auto" w:fill="C0C0C0"/>
+          </w:rPr>
+          <w:t>https://github.com/unraveldata-org/snowflake-data-loader/blob/ba204fad9def3de7ded263a59d462f669be5346c/script/replication/replication_query.sql</w:t>
+        </w:r>
+      </w:hyperlink>
     </w:p>
     <w:p>
       <w:pPr>
@@ -2046,6 +2007,12 @@
         <w:t xml:space="preserve"> One time execution</w:t>
       </w:r>
       <w:bookmarkEnd w:id="6"/>
+      <w:r>
+        <w:rPr>
+          <w:lang w:val="en-US"/>
+        </w:rPr>
+        <w:t xml:space="preserve"> for POV for 2 days</w:t>
+      </w:r>
     </w:p>
     <w:p>
       <w:pPr>
@@ -2148,20 +2115,21 @@
         <w:pStyle w:val="Body"/>
         <w:ind w:left="851"/>
         <w:rPr>
-          <w:rFonts w:ascii="Calibri" w:eastAsia="Calibri" w:hAnsi="Calibri" w:cs="Calibri"/>
-          <w:sz w:val="20"/>
-          <w:szCs w:val="20"/>
-          <w:shd w:val="clear" w:color="auto" w:fill="C0C0C0"/>
-        </w:rPr>
-      </w:pPr>
-      <w:r>
-        <w:rPr>
           <w:rFonts w:ascii="Calibri" w:hAnsi="Calibri"/>
           <w:sz w:val="20"/>
           <w:szCs w:val="20"/>
           <w:shd w:val="clear" w:color="auto" w:fill="C0C0C0"/>
           <w:lang w:val="en-US"/>
         </w:rPr>
+      </w:pPr>
+      <w:r>
+        <w:rPr>
+          <w:rFonts w:ascii="Calibri" w:hAnsi="Calibri"/>
+          <w:sz w:val="20"/>
+          <w:szCs w:val="20"/>
+          <w:shd w:val="clear" w:color="auto" w:fill="C0C0C0"/>
+          <w:lang w:val="en-US"/>
+        </w:rPr>
         <w:t>CALL CREATE_QUERY_PROFILE(</w:t>
       </w:r>
       <w:proofErr w:type="spellStart"/>
@@ -2206,8 +2174,41 @@
           <w:shd w:val="clear" w:color="auto" w:fill="C0C0C0"/>
           <w:lang w:val="en-US"/>
         </w:rPr>
-        <w:t xml:space="preserve"> =&gt; 'SCHEMA_4823_T', cost =&gt; '1', days =&gt; '1');</w:t>
-      </w:r>
+        <w:t xml:space="preserve"> =&gt; 'SCHEMA_4823_T', cost =&gt; '1', days =&gt; '</w:t>
+      </w:r>
+      <w:r>
+        <w:rPr>
+          <w:rFonts w:ascii="Calibri" w:hAnsi="Calibri"/>
+          <w:sz w:val="20"/>
+          <w:szCs w:val="20"/>
+          <w:shd w:val="clear" w:color="auto" w:fill="C0C0C0"/>
+          <w:lang w:val="en-US"/>
+        </w:rPr>
+        <w:t>2</w:t>
+      </w:r>
+      <w:r>
+        <w:rPr>
+          <w:rFonts w:ascii="Calibri" w:hAnsi="Calibri"/>
+          <w:sz w:val="20"/>
+          <w:szCs w:val="20"/>
+          <w:shd w:val="clear" w:color="auto" w:fill="C0C0C0"/>
+          <w:lang w:val="en-US"/>
+        </w:rPr>
+        <w:t>');</w:t>
+      </w:r>
+    </w:p>
+    <w:p>
+      <w:pPr>
+        <w:pStyle w:val="Body"/>
+        <w:ind w:left="851"/>
+        <w:rPr>
+          <w:rFonts w:ascii="Calibri" w:hAnsi="Calibri"/>
+          <w:sz w:val="20"/>
+          <w:szCs w:val="20"/>
+          <w:shd w:val="clear" w:color="auto" w:fill="C0C0C0"/>
+          <w:lang w:val="en-US"/>
+        </w:rPr>
+      </w:pPr>
     </w:p>
     <w:p>
       <w:pPr>
@@ -2216,6 +2217,241 @@
           <w:ilvl w:val="2"/>
           <w:numId w:val="13"/>
         </w:numPr>
+      </w:pPr>
+      <w:r>
+        <w:rPr>
+          <w:lang w:val="en-US"/>
+        </w:rPr>
+        <w:t>One time execution</w:t>
+      </w:r>
+      <w:r>
+        <w:rPr>
+          <w:lang w:val="en-US"/>
+        </w:rPr>
+        <w:t xml:space="preserve"> for health check for 7 days</w:t>
+      </w:r>
+    </w:p>
+    <w:p>
+      <w:pPr>
+        <w:pStyle w:val="Body"/>
+        <w:rPr>
+          <w:lang w:val="en-US"/>
+        </w:rPr>
+      </w:pPr>
+    </w:p>
+    <w:p>
+      <w:pPr>
+        <w:pStyle w:val="Body"/>
+        <w:ind w:left="851"/>
+        <w:rPr>
+          <w:rFonts w:ascii="Calibri" w:eastAsia="Calibri" w:hAnsi="Calibri" w:cs="Calibri"/>
+          <w:sz w:val="20"/>
+          <w:szCs w:val="20"/>
+          <w:shd w:val="clear" w:color="auto" w:fill="C0C0C0"/>
+        </w:rPr>
+      </w:pPr>
+      <w:r>
+        <w:rPr>
+          <w:rFonts w:ascii="Calibri" w:hAnsi="Calibri"/>
+          <w:sz w:val="20"/>
+          <w:szCs w:val="20"/>
+          <w:shd w:val="clear" w:color="auto" w:fill="C0C0C0"/>
+          <w:lang w:val="en-US"/>
+        </w:rPr>
+        <w:t>CALL CREATE_TABLES('UNRAVEL_SHARE','SCHEMA_4823_T');</w:t>
+      </w:r>
+    </w:p>
+    <w:p>
+      <w:pPr>
+        <w:pStyle w:val="Body"/>
+        <w:ind w:left="851"/>
+        <w:rPr>
+          <w:rFonts w:ascii="Calibri" w:eastAsia="Calibri" w:hAnsi="Calibri" w:cs="Calibri"/>
+          <w:sz w:val="20"/>
+          <w:szCs w:val="20"/>
+          <w:shd w:val="clear" w:color="auto" w:fill="C0C0C0"/>
+        </w:rPr>
+      </w:pPr>
+      <w:r>
+        <w:rPr>
+          <w:rFonts w:ascii="Calibri" w:hAnsi="Calibri"/>
+          <w:sz w:val="20"/>
+          <w:szCs w:val="20"/>
+          <w:shd w:val="clear" w:color="auto" w:fill="C0C0C0"/>
+          <w:lang w:val="en-US"/>
+        </w:rPr>
+        <w:t>CALL REPLICATE_ACCOUNT_USAGE('UNRAVEL_SHARE','SCHEMA_4823_T',</w:t>
+      </w:r>
+      <w:r>
+        <w:rPr>
+          <w:rFonts w:ascii="Calibri" w:hAnsi="Calibri"/>
+          <w:sz w:val="20"/>
+          <w:szCs w:val="20"/>
+          <w:shd w:val="clear" w:color="auto" w:fill="C0C0C0"/>
+          <w:lang w:val="en-US"/>
+        </w:rPr>
+        <w:t>7</w:t>
+      </w:r>
+      <w:r>
+        <w:rPr>
+          <w:rFonts w:ascii="Calibri" w:hAnsi="Calibri"/>
+          <w:sz w:val="20"/>
+          <w:szCs w:val="20"/>
+          <w:shd w:val="clear" w:color="auto" w:fill="C0C0C0"/>
+          <w:lang w:val="en-US"/>
+        </w:rPr>
+        <w:t>);</w:t>
+      </w:r>
+    </w:p>
+    <w:p>
+      <w:pPr>
+        <w:pStyle w:val="Body"/>
+        <w:ind w:left="851"/>
+        <w:rPr>
+          <w:rFonts w:ascii="Calibri" w:eastAsia="Calibri" w:hAnsi="Calibri" w:cs="Calibri"/>
+          <w:sz w:val="20"/>
+          <w:szCs w:val="20"/>
+          <w:shd w:val="clear" w:color="auto" w:fill="C0C0C0"/>
+        </w:rPr>
+      </w:pPr>
+      <w:r>
+        <w:rPr>
+          <w:rFonts w:ascii="Calibri" w:hAnsi="Calibri"/>
+          <w:sz w:val="20"/>
+          <w:szCs w:val="20"/>
+          <w:shd w:val="clear" w:color="auto" w:fill="C0C0C0"/>
+          <w:lang w:val="en-US"/>
+        </w:rPr>
+        <w:t>CALL WAREHOUSE_PROC('UNRAVEL_SHARE','SCHEMA_4823_T');</w:t>
+      </w:r>
+    </w:p>
+    <w:p>
+      <w:pPr>
+        <w:pStyle w:val="Body"/>
+        <w:ind w:left="851"/>
+        <w:rPr>
+          <w:rFonts w:ascii="Calibri" w:eastAsia="Calibri" w:hAnsi="Calibri" w:cs="Calibri"/>
+          <w:sz w:val="20"/>
+          <w:szCs w:val="20"/>
+          <w:shd w:val="clear" w:color="auto" w:fill="C0C0C0"/>
+        </w:rPr>
+      </w:pPr>
+      <w:r>
+        <w:rPr>
+          <w:rFonts w:ascii="Calibri" w:hAnsi="Calibri"/>
+          <w:sz w:val="20"/>
+          <w:szCs w:val="20"/>
+          <w:shd w:val="clear" w:color="auto" w:fill="C0C0C0"/>
+          <w:lang w:val="en-US"/>
+        </w:rPr>
+        <w:t>CALL REPLICATE_REALTIME_QUERY('UNRAVEL_SHARE','SCHEMA_4823_T',10);</w:t>
+      </w:r>
+    </w:p>
+    <w:p>
+      <w:pPr>
+        <w:pStyle w:val="Body"/>
+        <w:ind w:left="851"/>
+        <w:rPr>
+          <w:rFonts w:ascii="Calibri" w:eastAsia="Calibri" w:hAnsi="Calibri" w:cs="Calibri"/>
+          <w:sz w:val="20"/>
+          <w:szCs w:val="20"/>
+          <w:shd w:val="clear" w:color="auto" w:fill="C0C0C0"/>
+        </w:rPr>
+      </w:pPr>
+      <w:r>
+        <w:rPr>
+          <w:rFonts w:ascii="Calibri" w:hAnsi="Calibri"/>
+          <w:sz w:val="20"/>
+          <w:szCs w:val="20"/>
+          <w:shd w:val="clear" w:color="auto" w:fill="C0C0C0"/>
+          <w:lang w:val="en-US"/>
+        </w:rPr>
+        <w:t>CALL CREATE_QUERY_PROFILE(</w:t>
+      </w:r>
+      <w:proofErr w:type="spellStart"/>
+      <w:r>
+        <w:rPr>
+          <w:rFonts w:ascii="Calibri" w:hAnsi="Calibri"/>
+          <w:sz w:val="20"/>
+          <w:szCs w:val="20"/>
+          <w:shd w:val="clear" w:color="auto" w:fill="C0C0C0"/>
+          <w:lang w:val="en-US"/>
+        </w:rPr>
+        <w:t>dbname</w:t>
+      </w:r>
+      <w:proofErr w:type="spellEnd"/>
+      <w:r>
+        <w:rPr>
+          <w:rFonts w:ascii="Calibri" w:hAnsi="Calibri"/>
+          <w:sz w:val="20"/>
+          <w:szCs w:val="20"/>
+          <w:shd w:val="clear" w:color="auto" w:fill="C0C0C0"/>
+          <w:lang w:val="en-US"/>
+        </w:rPr>
+        <w:t xml:space="preserve"> =&gt; 'UNRAVEL_SHARE',</w:t>
+      </w:r>
+      <w:proofErr w:type="spellStart"/>
+      <w:r>
+        <w:rPr>
+          <w:rFonts w:ascii="Calibri" w:hAnsi="Calibri"/>
+          <w:sz w:val="20"/>
+          <w:szCs w:val="20"/>
+          <w:shd w:val="clear" w:color="auto" w:fill="C0C0C0"/>
+          <w:lang w:val="en-US"/>
+        </w:rPr>
+        <w:t>schemaname</w:t>
+      </w:r>
+      <w:proofErr w:type="spellEnd"/>
+      <w:r>
+        <w:rPr>
+          <w:rFonts w:ascii="Calibri" w:hAnsi="Calibri"/>
+          <w:sz w:val="20"/>
+          <w:szCs w:val="20"/>
+          <w:shd w:val="clear" w:color="auto" w:fill="C0C0C0"/>
+          <w:lang w:val="en-US"/>
+        </w:rPr>
+        <w:t xml:space="preserve"> =&gt; 'SCHEMA_4823_T', cost =&gt; '1', days =&gt; '</w:t>
+      </w:r>
+      <w:r>
+        <w:rPr>
+          <w:rFonts w:ascii="Calibri" w:hAnsi="Calibri"/>
+          <w:sz w:val="20"/>
+          <w:szCs w:val="20"/>
+          <w:shd w:val="clear" w:color="auto" w:fill="C0C0C0"/>
+          <w:lang w:val="en-US"/>
+        </w:rPr>
+        <w:t>7</w:t>
+      </w:r>
+      <w:r>
+        <w:rPr>
+          <w:rFonts w:ascii="Calibri" w:hAnsi="Calibri"/>
+          <w:sz w:val="20"/>
+          <w:szCs w:val="20"/>
+          <w:shd w:val="clear" w:color="auto" w:fill="C0C0C0"/>
+          <w:lang w:val="en-US"/>
+        </w:rPr>
+        <w:t>');</w:t>
+      </w:r>
+    </w:p>
+    <w:p>
+      <w:pPr>
+        <w:pStyle w:val="Body"/>
+        <w:ind w:left="851"/>
+        <w:rPr>
+          <w:rFonts w:ascii="Calibri" w:eastAsia="Calibri" w:hAnsi="Calibri" w:cs="Calibri"/>
+          <w:sz w:val="20"/>
+          <w:szCs w:val="20"/>
+          <w:shd w:val="clear" w:color="auto" w:fill="C0C0C0"/>
+        </w:rPr>
+      </w:pPr>
+    </w:p>
+    <w:p>
+      <w:pPr>
+        <w:pStyle w:val="Heading2"/>
+        <w:numPr>
+          <w:ilvl w:val="2"/>
+          <w:numId w:val="13"/>
+        </w:numPr>
         <w:rPr>
           <w:lang w:val="en-US"/>
         </w:rPr>
@@ -2225,7 +2461,25 @@
         <w:rPr>
           <w:lang w:val="en-US"/>
         </w:rPr>
-        <w:t xml:space="preserve"> To continue execution on certain interval this is created as tasks.</w:t>
+        <w:t xml:space="preserve"> To continue execution on certain interval this is created as tasks</w:t>
+      </w:r>
+      <w:r>
+        <w:rPr>
+          <w:lang w:val="en-US"/>
+        </w:rPr>
+        <w:t xml:space="preserve"> for POV</w:t>
+      </w:r>
+      <w:r>
+        <w:rPr>
+          <w:lang w:val="en-US"/>
+        </w:rPr>
+        <w:t xml:space="preserve"> not required for health check</w:t>
+      </w:r>
+      <w:r>
+        <w:rPr>
+          <w:lang w:val="en-US"/>
+        </w:rPr>
+        <w:t>.</w:t>
       </w:r>
       <w:bookmarkEnd w:id="7"/>
     </w:p>
@@ -2563,6 +2817,7 @@
           <w:shd w:val="clear" w:color="auto" w:fill="C0C0C0"/>
           <w:lang w:val="en-US"/>
         </w:rPr>
+        <w:lastRenderedPageBreak/>
         <w:t xml:space="preserve">CALL </w:t>
       </w:r>
       <w:proofErr w:type="spellStart"/>
@@ -2838,7 +3093,6 @@
           <w:shd w:val="clear" w:color="auto" w:fill="C0C0C0"/>
           <w:lang w:val="en-US"/>
         </w:rPr>
-        <w:lastRenderedPageBreak/>
         <w:t>-- create Task for replicating information schema query history</w:t>
       </w:r>
     </w:p>
@@ -3451,6 +3705,7 @@
         <w:rPr>
           <w:shd w:val="clear" w:color="auto" w:fill="C0C0C0"/>
         </w:rPr>
+        <w:lastRenderedPageBreak/>
         <w:t>GRANT SELECT ON TABLE REPLICATION_GROUP_USAGE_HISTORY  to share RICOH_UNRAVEL_SHARE;</w:t>
       </w:r>
     </w:p>
@@ -3511,7 +3766,6 @@
         <w:rPr>
           <w:shd w:val="clear" w:color="auto" w:fill="C0C0C0"/>
         </w:rPr>
-        <w:lastRenderedPageBreak/>
         <w:t>GRANT SELECT ON TABLE DATA_TRANSFER_HISTORY  to share RICOH_UNRAVEL_SHARE;</w:t>
       </w:r>
     </w:p>
@@ -3845,27 +4099,9 @@
         <w:rPr>
           <w:lang w:val="en-US"/>
         </w:rPr>
-        <w:t>E.g.</w:t>
-      </w:r>
-      <w:r>
-        <w:rPr>
-          <w:lang w:val="en-US"/>
-        </w:rPr>
-        <w:t xml:space="preserve"> </w:t>
-      </w:r>
-      <w:r>
-        <w:rPr>
-          <w:lang w:val="en-US"/>
-        </w:rPr>
-        <w:t>URL</w:t>
-      </w:r>
-      <w:r>
-        <w:rPr>
-          <w:lang w:val="en-US"/>
-        </w:rPr>
-        <w:t xml:space="preserve"> : </w:t>
-      </w:r>
-      <w:hyperlink r:id="rId10" w:history="1">
+        <w:t xml:space="preserve">E.g. URL : </w:t>
+      </w:r>
+      <w:hyperlink r:id="rId11" w:anchor="/data/shared/outbound" w:history="1">
         <w:r>
           <w:rPr>
             <w:rStyle w:val="Hyperlink0"/>
@@ -3957,7 +4193,6 @@
         <w:rPr>
           <w:noProof/>
         </w:rPr>
-        <w:lastRenderedPageBreak/>
         <w:drawing>
           <wp:inline distT="0" distB="0" distL="0" distR="0" wp14:anchorId="0F9891EC" wp14:editId="6B22D656">
             <wp:extent cx="5943600" cy="2234565"/>
@@ -3974,7 +4209,7 @@
                     </pic:cNvPicPr>
                   </pic:nvPicPr>
                   <pic:blipFill>
-                    <a:blip r:embed="rId11"/>
+                    <a:blip r:embed="rId12"/>
                     <a:stretch>
                       <a:fillRect/>
                     </a:stretch>
@@ -4094,7 +4329,7 @@
                     </pic:cNvPicPr>
                   </pic:nvPicPr>
                   <pic:blipFill>
-                    <a:blip r:embed="rId12"/>
+                    <a:blip r:embed="rId13"/>
                     <a:stretch>
                       <a:fillRect/>
                     </a:stretch>
@@ -4150,7 +4385,7 @@
                     </pic:cNvPicPr>
                   </pic:nvPicPr>
                   <pic:blipFill>
-                    <a:blip r:embed="rId13"/>
+                    <a:blip r:embed="rId14"/>
                     <a:stretch>
                       <a:fillRect/>
                     </a:stretch>
@@ -4205,7 +4440,7 @@
                     </pic:cNvPicPr>
                   </pic:nvPicPr>
                   <pic:blipFill>
-                    <a:blip r:embed="rId14"/>
+                    <a:blip r:embed="rId15"/>
                     <a:stretch>
                       <a:fillRect/>
                     </a:stretch>
@@ -4261,7 +4496,7 @@
                     </pic:cNvPicPr>
                   </pic:nvPicPr>
                   <pic:blipFill>
-                    <a:blip r:embed="rId15"/>
+                    <a:blip r:embed="rId16"/>
                     <a:stretch>
                       <a:fillRect/>
                     </a:stretch>
@@ -4566,7 +4801,7 @@
                     </pic:cNvPicPr>
                   </pic:nvPicPr>
                   <pic:blipFill>
-                    <a:blip r:embed="rId16"/>
+                    <a:blip r:embed="rId17"/>
                     <a:stretch>
                       <a:fillRect/>
                     </a:stretch>
@@ -4671,7 +4906,7 @@
                     </pic:cNvPicPr>
                   </pic:nvPicPr>
                   <pic:blipFill>
-                    <a:blip r:embed="rId17"/>
+                    <a:blip r:embed="rId18"/>
                     <a:stretch>
                       <a:fillRect/>
                     </a:stretch>
@@ -4798,7 +5033,7 @@
                     </pic:cNvPicPr>
                   </pic:nvPicPr>
                   <pic:blipFill>
-                    <a:blip r:embed="rId18"/>
+                    <a:blip r:embed="rId19"/>
                     <a:stretch>
                       <a:fillRect/>
                     </a:stretch>
@@ -4930,7 +5165,7 @@
                     </pic:cNvPicPr>
                   </pic:nvPicPr>
                   <pic:blipFill>
-                    <a:blip r:embed="rId19"/>
+                    <a:blip r:embed="rId20"/>
                     <a:stretch>
                       <a:fillRect/>
                     </a:stretch>
@@ -5067,13 +5302,7 @@
         <w:rPr>
           <w:lang w:val="es-ES_tradnl"/>
         </w:rPr>
-        <w:t>Database:</w:t>
-      </w:r>
-      <w:r>
-        <w:rPr>
-          <w:lang w:val="es-ES_tradnl"/>
-        </w:rPr>
-        <w:t xml:space="preserve"> </w:t>
+        <w:t xml:space="preserve">Database: </w:t>
       </w:r>
       <w:r>
         <w:rPr>
@@ -5099,8 +5328,8 @@
       </w:r>
     </w:p>
     <w:sectPr>
-      <w:headerReference w:type="default" r:id="rId20"/>
-      <w:footerReference w:type="default" r:id="rId21"/>
+      <w:headerReference w:type="default" r:id="rId21"/>
+      <w:footerReference w:type="default" r:id="rId22"/>
       <w:pgSz w:w="12240" w:h="15840"/>
       <w:pgMar w:top="1440" w:right="1440" w:bottom="1319" w:left="1440" w:header="624" w:footer="720" w:gutter="0"/>
       <w:pgNumType w:start="1"/>

</xml_diff>

<commit_message>
Removed customer names in scripts
Removed customer names in scripts
</commit_message>
<xml_diff>
--- a/Resources/Unravel Snowflake secure share config guide.docx
+++ b/Resources/Unravel Snowflake secure share config guide.docx
@@ -3521,6 +3521,18 @@
       <w:r>
         <w:t xml:space="preserve">From SQL (Recommended): </w:t>
       </w:r>
+      <w:r>
+        <w:t xml:space="preserve"> replace </w:t>
+      </w:r>
+      <w:r>
+        <w:t>${CUSTOMER_NAME}</w:t>
+      </w:r>
+      <w:r>
+        <w:t xml:space="preserve"> </w:t>
+      </w:r>
+      <w:r>
+        <w:t>with unique value to share</w:t>
+      </w:r>
     </w:p>
     <w:p>
       <w:pPr>
@@ -3555,7 +3567,19 @@
         <w:rPr>
           <w:shd w:val="clear" w:color="auto" w:fill="C0C0C0"/>
         </w:rPr>
-        <w:t>Create share RICOH_UNRAVEL_SHARE;</w:t>
+        <w:t xml:space="preserve">Create share </w:t>
+      </w:r>
+      <w:r>
+        <w:rPr>
+          <w:shd w:val="clear" w:color="auto" w:fill="C0C0C0"/>
+        </w:rPr>
+        <w:t>${CUSTOMER_NAME}_</w:t>
+      </w:r>
+      <w:r>
+        <w:rPr>
+          <w:shd w:val="clear" w:color="auto" w:fill="C0C0C0"/>
+        </w:rPr>
+        <w:t>UNRAVEL_SHARE;</w:t>
       </w:r>
     </w:p>
     <w:p>
@@ -3570,7 +3594,19 @@
         <w:rPr>
           <w:shd w:val="clear" w:color="auto" w:fill="C0C0C0"/>
         </w:rPr>
-        <w:t>Grant Usage on database UNRAVEL_SHARE to share RICOH_UNRAVEL_SHARE;</w:t>
+        <w:t xml:space="preserve">Grant Usage on database UNRAVEL_SHARE to share </w:t>
+      </w:r>
+      <w:r>
+        <w:rPr>
+          <w:shd w:val="clear" w:color="auto" w:fill="C0C0C0"/>
+        </w:rPr>
+        <w:t>${CUSTOMER_NAME}_</w:t>
+      </w:r>
+      <w:r>
+        <w:rPr>
+          <w:shd w:val="clear" w:color="auto" w:fill="C0C0C0"/>
+        </w:rPr>
+        <w:t>UNRAVEL_SHARE;</w:t>
       </w:r>
     </w:p>
     <w:p>
@@ -3585,7 +3621,19 @@
         <w:rPr>
           <w:shd w:val="clear" w:color="auto" w:fill="C0C0C0"/>
         </w:rPr>
-        <w:t>Grant Usage on schema SCHEMA_4823_T to share RICOH_UNRAVEL_SHARE;</w:t>
+        <w:t xml:space="preserve">Grant Usage on schema SCHEMA_4823_T to share </w:t>
+      </w:r>
+      <w:r>
+        <w:rPr>
+          <w:shd w:val="clear" w:color="auto" w:fill="C0C0C0"/>
+        </w:rPr>
+        <w:t>${CUSTOMER_NAME}</w:t>
+      </w:r>
+      <w:r>
+        <w:rPr>
+          <w:shd w:val="clear" w:color="auto" w:fill="C0C0C0"/>
+        </w:rPr>
+        <w:t>_UNRAVEL_SHARE;</w:t>
       </w:r>
     </w:p>
     <w:p>
@@ -3600,7 +3648,19 @@
         <w:rPr>
           <w:shd w:val="clear" w:color="auto" w:fill="C0C0C0"/>
         </w:rPr>
-        <w:t>GRANT SELECT ON TABLE WAREHOUSE_METERING_HISTORY  to share RICOH_UNRAVEL_SHARE;</w:t>
+        <w:t xml:space="preserve">GRANT SELECT ON TABLE WAREHOUSE_METERING_HISTORY  to share </w:t>
+      </w:r>
+      <w:r>
+        <w:rPr>
+          <w:shd w:val="clear" w:color="auto" w:fill="C0C0C0"/>
+        </w:rPr>
+        <w:t>${CUSTOMER_NAME}_UNRAVEL_SHARE</w:t>
+      </w:r>
+      <w:r>
+        <w:rPr>
+          <w:shd w:val="clear" w:color="auto" w:fill="C0C0C0"/>
+        </w:rPr>
+        <w:t>;</w:t>
       </w:r>
     </w:p>
     <w:p>
@@ -3615,7 +3675,19 @@
         <w:rPr>
           <w:shd w:val="clear" w:color="auto" w:fill="C0C0C0"/>
         </w:rPr>
-        <w:t>GRANT SELECT ON TABLE WAREHOUSE_EVENTS_HISTORY  to share RICOH_UNRAVEL_SHARE;</w:t>
+        <w:t xml:space="preserve">GRANT SELECT ON TABLE WAREHOUSE_EVENTS_HISTORY  to share </w:t>
+      </w:r>
+      <w:r>
+        <w:rPr>
+          <w:shd w:val="clear" w:color="auto" w:fill="C0C0C0"/>
+        </w:rPr>
+        <w:t>${CUSTOMER_NAME}_UNRAVEL_SHARE</w:t>
+      </w:r>
+      <w:r>
+        <w:rPr>
+          <w:shd w:val="clear" w:color="auto" w:fill="C0C0C0"/>
+        </w:rPr>
+        <w:t>;</w:t>
       </w:r>
     </w:p>
     <w:p>
@@ -3630,7 +3702,19 @@
         <w:rPr>
           <w:shd w:val="clear" w:color="auto" w:fill="C0C0C0"/>
         </w:rPr>
-        <w:t>GRANT SELECT ON TABLE WAREHOUSE_LOAD_HISTORY  to share RICOH_UNRAVEL_SHARE;</w:t>
+        <w:t xml:space="preserve">GRANT SELECT ON TABLE WAREHOUSE_LOAD_HISTORY  to share </w:t>
+      </w:r>
+      <w:r>
+        <w:rPr>
+          <w:shd w:val="clear" w:color="auto" w:fill="C0C0C0"/>
+        </w:rPr>
+        <w:t>${CUSTOMER_NAME}_UNRAVEL_SHARE</w:t>
+      </w:r>
+      <w:r>
+        <w:rPr>
+          <w:shd w:val="clear" w:color="auto" w:fill="C0C0C0"/>
+        </w:rPr>
+        <w:t>;</w:t>
       </w:r>
     </w:p>
     <w:p>
@@ -3645,7 +3729,19 @@
         <w:rPr>
           <w:shd w:val="clear" w:color="auto" w:fill="C0C0C0"/>
         </w:rPr>
-        <w:t>GRANT SELECT ON TABLE TABLES  to share RICOH_UNRAVEL_SHARE;</w:t>
+        <w:t xml:space="preserve">GRANT SELECT ON TABLE TABLES  to share </w:t>
+      </w:r>
+      <w:r>
+        <w:rPr>
+          <w:shd w:val="clear" w:color="auto" w:fill="C0C0C0"/>
+        </w:rPr>
+        <w:t>${CUSTOMER_NAME}_UNRAVEL_SHARE</w:t>
+      </w:r>
+      <w:r>
+        <w:rPr>
+          <w:shd w:val="clear" w:color="auto" w:fill="C0C0C0"/>
+        </w:rPr>
+        <w:t>;</w:t>
       </w:r>
     </w:p>
     <w:p>
@@ -3660,7 +3756,19 @@
         <w:rPr>
           <w:shd w:val="clear" w:color="auto" w:fill="C0C0C0"/>
         </w:rPr>
-        <w:t>GRANT SELECT ON TABLE METERING_DAILY_HISTORY  to share RICOH_UNRAVEL_SHARE;</w:t>
+        <w:t xml:space="preserve">GRANT SELECT ON TABLE METERING_DAILY_HISTORY  to share </w:t>
+      </w:r>
+      <w:r>
+        <w:rPr>
+          <w:shd w:val="clear" w:color="auto" w:fill="C0C0C0"/>
+        </w:rPr>
+        <w:t>${CUSTOMER_NAME}_UNRAVEL_SHARE</w:t>
+      </w:r>
+      <w:r>
+        <w:rPr>
+          <w:shd w:val="clear" w:color="auto" w:fill="C0C0C0"/>
+        </w:rPr>
+        <w:t>;</w:t>
       </w:r>
     </w:p>
     <w:p>
@@ -3675,7 +3783,20 @@
         <w:rPr>
           <w:shd w:val="clear" w:color="auto" w:fill="C0C0C0"/>
         </w:rPr>
-        <w:t>GRANT SELECT ON TABLE METERING_HISTORY  to share RICOH_UNRAVEL_SHARE;</w:t>
+        <w:lastRenderedPageBreak/>
+        <w:t xml:space="preserve">GRANT SELECT ON TABLE METERING_HISTORY  to share </w:t>
+      </w:r>
+      <w:r>
+        <w:rPr>
+          <w:shd w:val="clear" w:color="auto" w:fill="C0C0C0"/>
+        </w:rPr>
+        <w:t>${CUSTOMER_NAME}_UNRAVEL_SHARE</w:t>
+      </w:r>
+      <w:r>
+        <w:rPr>
+          <w:shd w:val="clear" w:color="auto" w:fill="C0C0C0"/>
+        </w:rPr>
+        <w:t>;</w:t>
       </w:r>
     </w:p>
     <w:p>
@@ -3690,7 +3811,19 @@
         <w:rPr>
           <w:shd w:val="clear" w:color="auto" w:fill="C0C0C0"/>
         </w:rPr>
-        <w:t>GRANT SELECT ON TABLE DATABASE_REPLICATION_USAGE_HISTORY  to share RICOH_UNRAVEL_SHARE;</w:t>
+        <w:t xml:space="preserve">GRANT SELECT ON TABLE DATABASE_REPLICATION_USAGE_HISTORY  to share </w:t>
+      </w:r>
+      <w:r>
+        <w:rPr>
+          <w:shd w:val="clear" w:color="auto" w:fill="C0C0C0"/>
+        </w:rPr>
+        <w:t>${CUSTOMER_NAME}_UNRAVEL_SHARE</w:t>
+      </w:r>
+      <w:r>
+        <w:rPr>
+          <w:shd w:val="clear" w:color="auto" w:fill="C0C0C0"/>
+        </w:rPr>
+        <w:t>;</w:t>
       </w:r>
     </w:p>
     <w:p>
@@ -3705,8 +3838,19 @@
         <w:rPr>
           <w:shd w:val="clear" w:color="auto" w:fill="C0C0C0"/>
         </w:rPr>
-        <w:lastRenderedPageBreak/>
-        <w:t>GRANT SELECT ON TABLE REPLICATION_GROUP_USAGE_HISTORY  to share RICOH_UNRAVEL_SHARE;</w:t>
+        <w:t xml:space="preserve">GRANT SELECT ON TABLE REPLICATION_GROUP_USAGE_HISTORY  to share </w:t>
+      </w:r>
+      <w:r>
+        <w:rPr>
+          <w:shd w:val="clear" w:color="auto" w:fill="C0C0C0"/>
+        </w:rPr>
+        <w:t>${CUSTOMER_NAME}_UNRAVEL_SHARE</w:t>
+      </w:r>
+      <w:r>
+        <w:rPr>
+          <w:shd w:val="clear" w:color="auto" w:fill="C0C0C0"/>
+        </w:rPr>
+        <w:t>;</w:t>
       </w:r>
     </w:p>
     <w:p>
@@ -3721,7 +3865,19 @@
         <w:rPr>
           <w:shd w:val="clear" w:color="auto" w:fill="C0C0C0"/>
         </w:rPr>
-        <w:t>GRANT SELECT ON TABLE DATABASE_STORAGE_USAGE_HISTORY  to share RICOH_UNRAVEL_SHARE;</w:t>
+        <w:t xml:space="preserve">GRANT SELECT ON TABLE DATABASE_STORAGE_USAGE_HISTORY  to share </w:t>
+      </w:r>
+      <w:r>
+        <w:rPr>
+          <w:shd w:val="clear" w:color="auto" w:fill="C0C0C0"/>
+        </w:rPr>
+        <w:t>${CUSTOMER_NAME}_UNRAVEL_SHARE</w:t>
+      </w:r>
+      <w:r>
+        <w:rPr>
+          <w:shd w:val="clear" w:color="auto" w:fill="C0C0C0"/>
+        </w:rPr>
+        <w:t>;</w:t>
       </w:r>
     </w:p>
     <w:p>
@@ -3736,7 +3892,19 @@
         <w:rPr>
           <w:shd w:val="clear" w:color="auto" w:fill="C0C0C0"/>
         </w:rPr>
-        <w:t>GRANT SELECT ON TABLE STAGE_STORAGE_USAGE_HISTORY  to share RICOH_UNRAVEL_SHARE;</w:t>
+        <w:t xml:space="preserve">GRANT SELECT ON TABLE STAGE_STORAGE_USAGE_HISTORY  to share </w:t>
+      </w:r>
+      <w:r>
+        <w:rPr>
+          <w:shd w:val="clear" w:color="auto" w:fill="C0C0C0"/>
+        </w:rPr>
+        <w:t>${CUSTOMER_NAME}_UNRAVEL_SHARE</w:t>
+      </w:r>
+      <w:r>
+        <w:rPr>
+          <w:shd w:val="clear" w:color="auto" w:fill="C0C0C0"/>
+        </w:rPr>
+        <w:t>;</w:t>
       </w:r>
     </w:p>
     <w:p>
@@ -3751,7 +3919,19 @@
         <w:rPr>
           <w:shd w:val="clear" w:color="auto" w:fill="C0C0C0"/>
         </w:rPr>
-        <w:t>GRANT SELECT ON TABLE SEARCH_OPTIMIZATION_HISTORY  to share RICOH_UNRAVEL_SHARE;</w:t>
+        <w:t xml:space="preserve">GRANT SELECT ON TABLE SEARCH_OPTIMIZATION_HISTORY  to share </w:t>
+      </w:r>
+      <w:r>
+        <w:rPr>
+          <w:shd w:val="clear" w:color="auto" w:fill="C0C0C0"/>
+        </w:rPr>
+        <w:t>${CUSTOMER_NAME}_UNRAVEL_SHARE</w:t>
+      </w:r>
+      <w:r>
+        <w:rPr>
+          <w:shd w:val="clear" w:color="auto" w:fill="C0C0C0"/>
+        </w:rPr>
+        <w:t>;</w:t>
       </w:r>
     </w:p>
     <w:p>
@@ -3766,7 +3946,19 @@
         <w:rPr>
           <w:shd w:val="clear" w:color="auto" w:fill="C0C0C0"/>
         </w:rPr>
-        <w:t>GRANT SELECT ON TABLE DATA_TRANSFER_HISTORY  to share RICOH_UNRAVEL_SHARE;</w:t>
+        <w:t xml:space="preserve">GRANT SELECT ON TABLE DATA_TRANSFER_HISTORY  to share </w:t>
+      </w:r>
+      <w:r>
+        <w:rPr>
+          <w:shd w:val="clear" w:color="auto" w:fill="C0C0C0"/>
+        </w:rPr>
+        <w:t>${CUSTOMER_NAME}_UNRAVEL_SHARE</w:t>
+      </w:r>
+      <w:r>
+        <w:rPr>
+          <w:shd w:val="clear" w:color="auto" w:fill="C0C0C0"/>
+        </w:rPr>
+        <w:t>;</w:t>
       </w:r>
     </w:p>
     <w:p>
@@ -3781,7 +3973,19 @@
         <w:rPr>
           <w:shd w:val="clear" w:color="auto" w:fill="C0C0C0"/>
         </w:rPr>
-        <w:t>GRANT SELECT ON TABLE AUTOMATIC_CLUSTERING_HISTORY  to share RICOH_UNRAVEL_SHARE;</w:t>
+        <w:t xml:space="preserve">GRANT SELECT ON TABLE AUTOMATIC_CLUSTERING_HISTORY  to share </w:t>
+      </w:r>
+      <w:r>
+        <w:rPr>
+          <w:shd w:val="clear" w:color="auto" w:fill="C0C0C0"/>
+        </w:rPr>
+        <w:t>${CUSTOMER_NAME}_UNRAVEL_SHARE</w:t>
+      </w:r>
+      <w:r>
+        <w:rPr>
+          <w:shd w:val="clear" w:color="auto" w:fill="C0C0C0"/>
+        </w:rPr>
+        <w:t>;</w:t>
       </w:r>
     </w:p>
     <w:p>
@@ -3796,7 +4000,19 @@
         <w:rPr>
           <w:shd w:val="clear" w:color="auto" w:fill="C0C0C0"/>
         </w:rPr>
-        <w:t>GRANT SELECT ON TABLE SNOWPIPE_STREAMING_FILE_MIGRATION_HISTORY  to share RICOH_UNRAVEL_SHARE;</w:t>
+        <w:t xml:space="preserve">GRANT SELECT ON TABLE SNOWPIPE_STREAMING_FILE_MIGRATION_HISTORY  to share </w:t>
+      </w:r>
+      <w:r>
+        <w:rPr>
+          <w:shd w:val="clear" w:color="auto" w:fill="C0C0C0"/>
+        </w:rPr>
+        <w:t>${CUSTOMER_NAME}_UNRAVEL_SHARE</w:t>
+      </w:r>
+      <w:r>
+        <w:rPr>
+          <w:shd w:val="clear" w:color="auto" w:fill="C0C0C0"/>
+        </w:rPr>
+        <w:t>;</w:t>
       </w:r>
     </w:p>
     <w:p>
@@ -3811,7 +4027,19 @@
         <w:rPr>
           <w:shd w:val="clear" w:color="auto" w:fill="C0C0C0"/>
         </w:rPr>
-        <w:t>GRANT SELECT ON TABLE TAG_REFERENCES  to share RICOH_UNRAVEL_SHARE;</w:t>
+        <w:t xml:space="preserve">GRANT SELECT ON TABLE TAG_REFERENCES  to share </w:t>
+      </w:r>
+      <w:r>
+        <w:rPr>
+          <w:shd w:val="clear" w:color="auto" w:fill="C0C0C0"/>
+        </w:rPr>
+        <w:t>${CUSTOMER_NAME}_UNRAVEL_SHARE</w:t>
+      </w:r>
+      <w:r>
+        <w:rPr>
+          <w:shd w:val="clear" w:color="auto" w:fill="C0C0C0"/>
+        </w:rPr>
+        <w:t>;</w:t>
       </w:r>
     </w:p>
     <w:p>
@@ -3826,7 +4054,19 @@
         <w:rPr>
           <w:shd w:val="clear" w:color="auto" w:fill="C0C0C0"/>
         </w:rPr>
-        <w:t>GRANT SELECT ON TABLE QUERY_HISTORY  to share RICOH_UNRAVEL_SHARE;</w:t>
+        <w:t xml:space="preserve">GRANT SELECT ON TABLE QUERY_HISTORY  to share </w:t>
+      </w:r>
+      <w:r>
+        <w:rPr>
+          <w:shd w:val="clear" w:color="auto" w:fill="C0C0C0"/>
+        </w:rPr>
+        <w:t>${CUSTOMER_NAME}_UNRAVEL_SHARE</w:t>
+      </w:r>
+      <w:r>
+        <w:rPr>
+          <w:shd w:val="clear" w:color="auto" w:fill="C0C0C0"/>
+        </w:rPr>
+        <w:t>;</w:t>
       </w:r>
     </w:p>
     <w:p>
@@ -3841,7 +4081,19 @@
         <w:rPr>
           <w:shd w:val="clear" w:color="auto" w:fill="C0C0C0"/>
         </w:rPr>
-        <w:t>GRANT SELECT ON TABLE ACCESS_HISTORY  to share RICOH_UNRAVEL_SHARE;</w:t>
+        <w:t xml:space="preserve">GRANT SELECT ON TABLE ACCESS_HISTORY  to share </w:t>
+      </w:r>
+      <w:r>
+        <w:rPr>
+          <w:shd w:val="clear" w:color="auto" w:fill="C0C0C0"/>
+        </w:rPr>
+        <w:t>${CUSTOMER_NAME}_UNRAVEL_SHARE</w:t>
+      </w:r>
+      <w:r>
+        <w:rPr>
+          <w:shd w:val="clear" w:color="auto" w:fill="C0C0C0"/>
+        </w:rPr>
+        <w:t>;</w:t>
       </w:r>
     </w:p>
     <w:p>
@@ -3856,7 +4108,19 @@
         <w:rPr>
           <w:shd w:val="clear" w:color="auto" w:fill="C0C0C0"/>
         </w:rPr>
-        <w:t>GRANT SELECT ON TABLE IS_QUERY_HISTORY  to share RICOH_UNRAVEL_SHARE;</w:t>
+        <w:t xml:space="preserve">GRANT SELECT ON TABLE IS_QUERY_HISTORY  to share </w:t>
+      </w:r>
+      <w:r>
+        <w:rPr>
+          <w:shd w:val="clear" w:color="auto" w:fill="C0C0C0"/>
+        </w:rPr>
+        <w:t>${CUSTOMER_NAME}_UNRAVEL_SHARE</w:t>
+      </w:r>
+      <w:r>
+        <w:rPr>
+          <w:shd w:val="clear" w:color="auto" w:fill="C0C0C0"/>
+        </w:rPr>
+        <w:t>;</w:t>
       </w:r>
     </w:p>
     <w:p>
@@ -3871,7 +4135,19 @@
         <w:rPr>
           <w:shd w:val="clear" w:color="auto" w:fill="C0C0C0"/>
         </w:rPr>
-        <w:t>GRANT SELECT ON TABLE WAREHOUSE_PARAMETERS  to share RICOH_UNRAVEL_SHARE;</w:t>
+        <w:t xml:space="preserve">GRANT SELECT ON TABLE WAREHOUSE_PARAMETERS  to share </w:t>
+      </w:r>
+      <w:r>
+        <w:rPr>
+          <w:shd w:val="clear" w:color="auto" w:fill="C0C0C0"/>
+        </w:rPr>
+        <w:t>${CUSTOMER_NAME}_UNRAVEL_SHARE</w:t>
+      </w:r>
+      <w:r>
+        <w:rPr>
+          <w:shd w:val="clear" w:color="auto" w:fill="C0C0C0"/>
+        </w:rPr>
+        <w:t>;</w:t>
       </w:r>
     </w:p>
     <w:p>
@@ -3886,7 +4162,19 @@
         <w:rPr>
           <w:shd w:val="clear" w:color="auto" w:fill="C0C0C0"/>
         </w:rPr>
-        <w:t>GRANT SELECT ON TABLE WAREHOUSES  to share RICOH_UNRAVEL_SHARE;</w:t>
+        <w:t xml:space="preserve">GRANT SELECT ON TABLE WAREHOUSES  to share </w:t>
+      </w:r>
+      <w:r>
+        <w:rPr>
+          <w:shd w:val="clear" w:color="auto" w:fill="C0C0C0"/>
+        </w:rPr>
+        <w:t>${CUSTOMER_NAME}_UNRAVEL_SHARE</w:t>
+      </w:r>
+      <w:r>
+        <w:rPr>
+          <w:shd w:val="clear" w:color="auto" w:fill="C0C0C0"/>
+        </w:rPr>
+        <w:t>;</w:t>
       </w:r>
     </w:p>
     <w:p>
@@ -3901,7 +4189,19 @@
         <w:rPr>
           <w:shd w:val="clear" w:color="auto" w:fill="C0C0C0"/>
         </w:rPr>
-        <w:t>GRANT SELECT ON TABLE QUERY_PROFILE  to share RICOH_UNRAVEL_SHARE;</w:t>
+        <w:t xml:space="preserve">GRANT SELECT ON TABLE QUERY_PROFILE  to share </w:t>
+      </w:r>
+      <w:r>
+        <w:rPr>
+          <w:shd w:val="clear" w:color="auto" w:fill="C0C0C0"/>
+        </w:rPr>
+        <w:t>${CUSTOMER_NAME}_UNRAVEL_SHARE</w:t>
+      </w:r>
+      <w:r>
+        <w:rPr>
+          <w:shd w:val="clear" w:color="auto" w:fill="C0C0C0"/>
+        </w:rPr>
+        <w:t>;</w:t>
       </w:r>
     </w:p>
     <w:p>
@@ -3913,7 +4213,19 @@
         <w:rPr>
           <w:shd w:val="clear" w:color="auto" w:fill="C0C0C0"/>
         </w:rPr>
-        <w:t>alter share RICOH_UNRAVEL_SHARE add accounts = HFB47355;</w:t>
+        <w:t xml:space="preserve">alter share </w:t>
+      </w:r>
+      <w:r>
+        <w:rPr>
+          <w:shd w:val="clear" w:color="auto" w:fill="C0C0C0"/>
+        </w:rPr>
+        <w:t>${CUSTOMER_NAME}_UNRAVEL_SHARE</w:t>
+      </w:r>
+      <w:r>
+        <w:rPr>
+          <w:shd w:val="clear" w:color="auto" w:fill="C0C0C0"/>
+        </w:rPr>
+        <w:t xml:space="preserve"> add accounts = HFB47355;</w:t>
       </w:r>
     </w:p>
     <w:p>
@@ -4038,7 +4350,31 @@
         <w:rPr>
           <w:shd w:val="clear" w:color="auto" w:fill="C0C0C0"/>
         </w:rPr>
-        <w:t>create database RICOH_SHARE from share FWTTICE.PRIMARY_PG.RICOH_UNRAVEL_SHARE;</w:t>
+        <w:t xml:space="preserve">create database </w:t>
+      </w:r>
+      <w:r>
+        <w:rPr>
+          <w:shd w:val="clear" w:color="auto" w:fill="C0C0C0"/>
+        </w:rPr>
+        <w:t>${CUSTOMER_NAME}</w:t>
+      </w:r>
+      <w:r>
+        <w:rPr>
+          <w:shd w:val="clear" w:color="auto" w:fill="C0C0C0"/>
+        </w:rPr>
+        <w:t>_SHARE from share FWTTICE.PRIMARY_PG.</w:t>
+      </w:r>
+      <w:r>
+        <w:rPr>
+          <w:shd w:val="clear" w:color="auto" w:fill="C0C0C0"/>
+        </w:rPr>
+        <w:t>${CUSTOMER_NAME}_UNRAVEL_SHARE</w:t>
+      </w:r>
+      <w:r>
+        <w:rPr>
+          <w:shd w:val="clear" w:color="auto" w:fill="C0C0C0"/>
+        </w:rPr>
+        <w:t>;</w:t>
       </w:r>
     </w:p>
     <w:p>
@@ -5286,7 +5622,31 @@
           <w:lang w:val="en-US"/>
         </w:rPr>
         <w:lastRenderedPageBreak/>
-        <w:t>create database RICOH_SHARE from share FWTTICE.PRIMARY_PG.RICOH_UNRAVEL_SHARE;</w:t>
+        <w:t xml:space="preserve">create database </w:t>
+      </w:r>
+      <w:r>
+        <w:rPr>
+          <w:lang w:val="en-US"/>
+        </w:rPr>
+        <w:t>${CUSTOMER_NAME}</w:t>
+      </w:r>
+      <w:r>
+        <w:rPr>
+          <w:lang w:val="en-US"/>
+        </w:rPr>
+        <w:t>_SHARE from share FWTTICE.PRIMARY_PG.</w:t>
+      </w:r>
+      <w:r>
+        <w:rPr>
+          <w:lang w:val="en-US"/>
+        </w:rPr>
+        <w:t>${CUSTOMER_NAME}_UNRAVEL_SHARE</w:t>
+      </w:r>
+      <w:r>
+        <w:rPr>
+          <w:lang w:val="en-US"/>
+        </w:rPr>
+        <w:t>;</w:t>
       </w:r>
     </w:p>
     <w:p>
@@ -5308,7 +5668,27 @@
         <w:rPr>
           <w:lang w:val="en-US"/>
         </w:rPr>
-        <w:t>RICOH_SHARE</w:t>
+        <w:t>${CUSTOMER_</w:t>
+      </w:r>
+      <w:proofErr w:type="gramStart"/>
+      <w:r>
+        <w:rPr>
+          <w:lang w:val="en-US"/>
+        </w:rPr>
+        <w:t>NAME}</w:t>
+      </w:r>
+      <w:r>
+        <w:rPr>
+          <w:lang w:val="en-US"/>
+        </w:rPr>
+        <w:t>_</w:t>
+      </w:r>
+      <w:proofErr w:type="gramEnd"/>
+      <w:r>
+        <w:rPr>
+          <w:lang w:val="en-US"/>
+        </w:rPr>
+        <w:t>SHARE</w:t>
       </w:r>
     </w:p>
     <w:p>

</xml_diff>